<commit_message>
correction extend + spec ; coquilles mineures
</commit_message>
<xml_diff>
--- a/Descriptions textuelles Authentification.docx
+++ b/Descriptions textuelles Authentification.docx
@@ -29,17 +29,7 @@
           <w:color w:val="000000"/>
           <w:lang w:eastAsia="fr-FR"/>
         </w:rPr>
-        <w:t>3.</w:t>
-      </w:r>
-      <w:r>
-        <w:rPr>
-          <w:rFonts w:eastAsia="Times New Roman" w:cstheme="minorHAnsi"/>
-          <w:b/>
-          <w:bCs/>
-          <w:color w:val="000000"/>
-          <w:lang w:eastAsia="fr-FR"/>
-        </w:rPr>
-        <w:t>1</w:t>
+        <w:t>3.1</w:t>
       </w:r>
     </w:p>
     <w:p>
@@ -661,43 +651,18 @@
       <w:r>
         <w:rPr>
           <w:rFonts w:eastAsia="Times New Roman" w:cstheme="minorHAnsi"/>
-          <w:b/>
-          <w:color w:val="000000"/>
-          <w:lang w:eastAsia="fr-FR"/>
-        </w:rPr>
-        <w:t>Le système</w:t>
-      </w:r>
-      <w:r>
-        <w:rPr>
-          <w:rFonts w:eastAsia="Times New Roman" w:cstheme="minorHAnsi"/>
-          <w:color w:val="000000"/>
-          <w:lang w:eastAsia="fr-FR"/>
-        </w:rPr>
-        <w:t xml:space="preserve"> fait appel au point d’extension « </w:t>
-      </w:r>
-      <w:r>
-        <w:rPr>
-          <w:rFonts w:eastAsia="Times New Roman" w:cstheme="minorHAnsi"/>
-          <w:color w:val="000000"/>
-          <w:lang w:eastAsia="fr-FR"/>
-        </w:rPr>
-        <w:t>Création</w:t>
-      </w:r>
-      <w:r>
-        <w:rPr>
-          <w:rFonts w:eastAsia="Times New Roman" w:cstheme="minorHAnsi"/>
-          <w:color w:val="000000"/>
-          <w:lang w:eastAsia="fr-FR"/>
-        </w:rPr>
-        <w:t xml:space="preserve"> » avant de </w:t>
-      </w:r>
-      <w:r>
-        <w:rPr>
-          <w:rFonts w:eastAsia="Times New Roman" w:cstheme="minorHAnsi"/>
-          <w:color w:val="000000"/>
-          <w:lang w:eastAsia="fr-FR"/>
-        </w:rPr>
-        <w:t>revenir à l’étape 1</w:t>
+          <w:color w:val="000000"/>
+          <w:lang w:eastAsia="fr-FR"/>
+        </w:rPr>
+        <w:t>Point</w:t>
+      </w:r>
+      <w:r>
+        <w:rPr>
+          <w:rFonts w:eastAsia="Times New Roman" w:cstheme="minorHAnsi"/>
+          <w:color w:val="000000"/>
+          <w:lang w:eastAsia="fr-FR"/>
+        </w:rPr>
+        <w:t xml:space="preserve"> d’extension « Création » avant de revenir à l’étape 1</w:t>
       </w:r>
       <w:r>
         <w:rPr>
@@ -706,30 +671,7 @@
           <w:lang w:eastAsia="fr-FR"/>
         </w:rPr>
         <w:br/>
-      </w:r>
-      <w:r>
-        <w:rPr>
-          <w:rFonts w:eastAsia="Times New Roman" w:cstheme="minorHAnsi"/>
-          <w:color w:val="000000"/>
-          <w:lang w:eastAsia="fr-FR"/>
-        </w:rPr>
-        <w:t>2</w:t>
-      </w:r>
-      <w:r>
-        <w:rPr>
-          <w:rFonts w:eastAsia="Times New Roman" w:cstheme="minorHAnsi"/>
-          <w:color w:val="000000"/>
-          <w:lang w:eastAsia="fr-FR"/>
-        </w:rPr>
-        <w:t>b</w:t>
-      </w:r>
-      <w:r>
-        <w:rPr>
-          <w:rFonts w:eastAsia="Times New Roman" w:cstheme="minorHAnsi"/>
-          <w:color w:val="000000"/>
-          <w:lang w:eastAsia="fr-FR"/>
-        </w:rPr>
-        <w:t xml:space="preserve">. </w:t>
+        <w:t xml:space="preserve">2b. </w:t>
       </w:r>
       <w:r>
         <w:rPr>
@@ -746,56 +688,31 @@
           <w:color w:val="000000"/>
           <w:lang w:eastAsia="fr-FR"/>
         </w:rPr>
-        <w:t xml:space="preserve"> décide de </w:t>
-      </w:r>
-      <w:r>
-        <w:rPr>
-          <w:rFonts w:eastAsia="Times New Roman" w:cstheme="minorHAnsi"/>
-          <w:color w:val="000000"/>
-          <w:lang w:eastAsia="fr-FR"/>
-        </w:rPr>
-        <w:t>supprimer</w:t>
-      </w:r>
-      <w:r>
-        <w:rPr>
-          <w:rFonts w:eastAsia="Times New Roman" w:cstheme="minorHAnsi"/>
-          <w:color w:val="000000"/>
-          <w:lang w:eastAsia="fr-FR"/>
-        </w:rPr>
-        <w:t xml:space="preserve"> un compte. </w:t>
-      </w:r>
-      <w:r>
-        <w:rPr>
-          <w:rFonts w:eastAsia="Times New Roman" w:cstheme="minorHAnsi"/>
-          <w:b/>
-          <w:color w:val="000000"/>
-          <w:lang w:eastAsia="fr-FR"/>
-        </w:rPr>
-        <w:t>Le système</w:t>
-      </w:r>
-      <w:r>
-        <w:rPr>
-          <w:rFonts w:eastAsia="Times New Roman" w:cstheme="minorHAnsi"/>
-          <w:color w:val="000000"/>
-          <w:lang w:eastAsia="fr-FR"/>
-        </w:rPr>
-        <w:t xml:space="preserve"> fait appel au point d’extension « </w:t>
-      </w:r>
-      <w:r>
-        <w:rPr>
-          <w:rFonts w:eastAsia="Times New Roman" w:cstheme="minorHAnsi"/>
-          <w:color w:val="000000"/>
-          <w:lang w:eastAsia="fr-FR"/>
-        </w:rPr>
-        <w:t>Suppression</w:t>
-      </w:r>
-      <w:r>
-        <w:rPr>
-          <w:rFonts w:eastAsia="Times New Roman" w:cstheme="minorHAnsi"/>
-          <w:color w:val="000000"/>
-          <w:lang w:eastAsia="fr-FR"/>
-        </w:rPr>
-        <w:t> » avant de revenir à l’étape 1</w:t>
+        <w:t xml:space="preserve"> décide de supprimer un compte. </w:t>
+      </w:r>
+      <w:r>
+        <w:rPr>
+          <w:rFonts w:eastAsia="Times New Roman" w:cstheme="minorHAnsi"/>
+          <w:color w:val="000000"/>
+          <w:lang w:eastAsia="fr-FR"/>
+        </w:rPr>
+        <w:t>Point</w:t>
+      </w:r>
+      <w:r>
+        <w:rPr>
+          <w:rFonts w:eastAsia="Times New Roman" w:cstheme="minorHAnsi"/>
+          <w:color w:val="000000"/>
+          <w:lang w:eastAsia="fr-FR"/>
+        </w:rPr>
+        <w:t xml:space="preserve"> </w:t>
+      </w:r>
+      <w:r>
+        <w:rPr>
+          <w:rFonts w:eastAsia="Times New Roman" w:cstheme="minorHAnsi"/>
+          <w:color w:val="000000"/>
+          <w:lang w:eastAsia="fr-FR"/>
+        </w:rPr>
+        <w:t>d’extension « Suppression » avant de revenir à l’étape 1</w:t>
       </w:r>
       <w:r>
         <w:rPr>
@@ -830,56 +747,23 @@
           <w:color w:val="000000"/>
           <w:lang w:eastAsia="fr-FR"/>
         </w:rPr>
-        <w:t xml:space="preserve"> décide de </w:t>
-      </w:r>
-      <w:r>
-        <w:rPr>
-          <w:rFonts w:eastAsia="Times New Roman" w:cstheme="minorHAnsi"/>
-          <w:color w:val="000000"/>
-          <w:lang w:eastAsia="fr-FR"/>
-        </w:rPr>
-        <w:t>modifier les informations du compte</w:t>
-      </w:r>
-      <w:r>
-        <w:rPr>
-          <w:rFonts w:eastAsia="Times New Roman" w:cstheme="minorHAnsi"/>
-          <w:color w:val="000000"/>
-          <w:lang w:eastAsia="fr-FR"/>
-        </w:rPr>
-        <w:t xml:space="preserve">. </w:t>
-      </w:r>
-      <w:r>
-        <w:rPr>
-          <w:rFonts w:eastAsia="Times New Roman" w:cstheme="minorHAnsi"/>
-          <w:b/>
-          <w:color w:val="000000"/>
-          <w:lang w:eastAsia="fr-FR"/>
-        </w:rPr>
-        <w:t>Le système</w:t>
-      </w:r>
-      <w:r>
-        <w:rPr>
-          <w:rFonts w:eastAsia="Times New Roman" w:cstheme="minorHAnsi"/>
-          <w:color w:val="000000"/>
-          <w:lang w:eastAsia="fr-FR"/>
-        </w:rPr>
-        <w:t xml:space="preserve"> fait appel au point d’extension « </w:t>
-      </w:r>
-      <w:r>
-        <w:rPr>
-          <w:rFonts w:eastAsia="Times New Roman" w:cstheme="minorHAnsi"/>
-          <w:color w:val="000000"/>
-          <w:lang w:eastAsia="fr-FR"/>
-        </w:rPr>
-        <w:t>Modification</w:t>
-      </w:r>
-      <w:r>
-        <w:rPr>
-          <w:rFonts w:eastAsia="Times New Roman" w:cstheme="minorHAnsi"/>
-          <w:color w:val="000000"/>
-          <w:lang w:eastAsia="fr-FR"/>
-        </w:rPr>
-        <w:t> » avant de revenir à l’étape 1</w:t>
+        <w:t xml:space="preserve"> décide de modifier les informations du compte. </w:t>
+      </w:r>
+      <w:r>
+        <w:rPr>
+          <w:rFonts w:eastAsia="Times New Roman" w:cstheme="minorHAnsi"/>
+          <w:color w:val="000000"/>
+          <w:lang w:eastAsia="fr-FR"/>
+        </w:rPr>
+        <w:t>Point</w:t>
+      </w:r>
+      <w:r>
+        <w:rPr>
+          <w:rFonts w:eastAsia="Times New Roman" w:cstheme="minorHAnsi"/>
+          <w:color w:val="000000"/>
+          <w:lang w:eastAsia="fr-FR"/>
+        </w:rPr>
+        <w:t xml:space="preserve"> d’extension « Modification » avant de revenir à l’étape 1</w:t>
       </w:r>
     </w:p>
     <w:p>
@@ -991,24 +875,7 @@
           <w:rFonts w:cstheme="minorHAnsi"/>
         </w:rPr>
         <w:br/>
-      </w:r>
-      <w:r>
-        <w:rPr>
-          <w:rFonts w:cstheme="minorHAnsi"/>
-        </w:rPr>
-        <w:t>A l’étape 2a, point d’extension « </w:t>
-      </w:r>
-      <w:r>
-        <w:rPr>
-          <w:rFonts w:cstheme="minorHAnsi"/>
-        </w:rPr>
-        <w:t>Création</w:t>
-      </w:r>
-      <w:r>
-        <w:rPr>
-          <w:rFonts w:cstheme="minorHAnsi"/>
-        </w:rPr>
-        <w:t> »</w:t>
+        <w:t>A l’étape 2a, point d’extension « Création »</w:t>
       </w:r>
       <w:r>
         <w:rPr>
@@ -1021,31 +888,7 @@
           <w:rFonts w:cstheme="minorHAnsi"/>
         </w:rPr>
         <w:br/>
-        <w:t>A l’étape 2</w:t>
-      </w:r>
-      <w:r>
-        <w:rPr>
-          <w:rFonts w:cstheme="minorHAnsi"/>
-        </w:rPr>
-        <w:t>b</w:t>
-      </w:r>
-      <w:r>
-        <w:rPr>
-          <w:rFonts w:cstheme="minorHAnsi"/>
-        </w:rPr>
-        <w:t>, point d’extension « </w:t>
-      </w:r>
-      <w:r>
-        <w:rPr>
-          <w:rFonts w:cstheme="minorHAnsi"/>
-        </w:rPr>
-        <w:t>Suppression</w:t>
-      </w:r>
-      <w:r>
-        <w:rPr>
-          <w:rFonts w:cstheme="minorHAnsi"/>
-        </w:rPr>
-        <w:t> »</w:t>
+        <w:t>A l’étape 2b, point d’extension « Suppression »</w:t>
       </w:r>
       <w:r>
         <w:rPr>
@@ -1058,31 +901,7 @@
           <w:rFonts w:cstheme="minorHAnsi"/>
         </w:rPr>
         <w:br/>
-        <w:t xml:space="preserve">A l’étape </w:t>
-      </w:r>
-      <w:r>
-        <w:rPr>
-          <w:rFonts w:cstheme="minorHAnsi"/>
-        </w:rPr>
-        <w:t>4</w:t>
-      </w:r>
-      <w:r>
-        <w:rPr>
-          <w:rFonts w:cstheme="minorHAnsi"/>
-        </w:rPr>
-        <w:t>a, point d’extension « </w:t>
-      </w:r>
-      <w:r>
-        <w:rPr>
-          <w:rFonts w:cstheme="minorHAnsi"/>
-        </w:rPr>
-        <w:t>Modification</w:t>
-      </w:r>
-      <w:r>
-        <w:rPr>
-          <w:rFonts w:cstheme="minorHAnsi"/>
-        </w:rPr>
-        <w:t> »</w:t>
+        <w:t>A l’étape 4a, point d’extension « Modification »</w:t>
       </w:r>
     </w:p>
     <w:p>
@@ -1238,17 +1057,7 @@
           <w:color w:val="000000"/>
           <w:lang w:eastAsia="fr-FR"/>
         </w:rPr>
-        <w:t>3.</w:t>
-      </w:r>
-      <w:r>
-        <w:rPr>
-          <w:rFonts w:eastAsia="Times New Roman" w:cstheme="minorHAnsi"/>
-          <w:b/>
-          <w:bCs/>
-          <w:color w:val="000000"/>
-          <w:lang w:eastAsia="fr-FR"/>
-        </w:rPr>
-        <w:t>2</w:t>
+        <w:t>3.2</w:t>
       </w:r>
     </w:p>
     <w:p>
@@ -1271,73 +1080,7 @@
           <w:color w:val="000000"/>
           <w:lang w:eastAsia="fr-FR"/>
         </w:rPr>
-        <w:t xml:space="preserve">Extension du cas </w:t>
-      </w:r>
-      <w:r>
-        <w:rPr>
-          <w:rFonts w:eastAsia="Times New Roman" w:cstheme="minorHAnsi"/>
-          <w:b/>
-          <w:bCs/>
-          <w:i/>
-          <w:color w:val="000000"/>
-          <w:lang w:eastAsia="fr-FR"/>
-        </w:rPr>
-        <w:t>3</w:t>
-      </w:r>
-      <w:r>
-        <w:rPr>
-          <w:rFonts w:eastAsia="Times New Roman" w:cstheme="minorHAnsi"/>
-          <w:b/>
-          <w:bCs/>
-          <w:i/>
-          <w:color w:val="000000"/>
-          <w:lang w:eastAsia="fr-FR"/>
-        </w:rPr>
-        <w:t>.</w:t>
-      </w:r>
-      <w:r>
-        <w:rPr>
-          <w:rFonts w:eastAsia="Times New Roman" w:cstheme="minorHAnsi"/>
-          <w:b/>
-          <w:bCs/>
-          <w:i/>
-          <w:color w:val="000000"/>
-          <w:lang w:eastAsia="fr-FR"/>
-        </w:rPr>
-        <w:t>1</w:t>
-      </w:r>
-      <w:r>
-        <w:rPr>
-          <w:rFonts w:eastAsia="Times New Roman" w:cstheme="minorHAnsi"/>
-          <w:b/>
-          <w:bCs/>
-          <w:i/>
-          <w:color w:val="000000"/>
-          <w:lang w:eastAsia="fr-FR"/>
-        </w:rPr>
-        <w:t xml:space="preserve"> « </w:t>
-      </w:r>
-      <w:r>
-        <w:rPr>
-          <w:rFonts w:eastAsia="Times New Roman" w:cstheme="minorHAnsi"/>
-          <w:b/>
-          <w:bCs/>
-          <w:i/>
-          <w:color w:val="000000"/>
-          <w:lang w:eastAsia="fr-FR"/>
-        </w:rPr>
-        <w:t>Gérer les comptes</w:t>
-      </w:r>
-      <w:r>
-        <w:rPr>
-          <w:rFonts w:eastAsia="Times New Roman" w:cstheme="minorHAnsi"/>
-          <w:b/>
-          <w:bCs/>
-          <w:i/>
-          <w:color w:val="000000"/>
-          <w:lang w:eastAsia="fr-FR"/>
-        </w:rPr>
-        <w:t> »</w:t>
+        <w:t>Extension du cas 3.1 « Gérer les comptes »</w:t>
       </w:r>
     </w:p>
     <w:p>
@@ -1465,15 +1208,7 @@
           <w:color w:val="000000"/>
           <w:lang w:eastAsia="fr-FR"/>
         </w:rPr>
-        <w:t xml:space="preserve">Un Responsable doit pouvoir </w:t>
-      </w:r>
-      <w:r>
-        <w:rPr>
-          <w:rFonts w:eastAsia="Times New Roman" w:cstheme="minorHAnsi"/>
-          <w:color w:val="000000"/>
-          <w:lang w:eastAsia="fr-FR"/>
-        </w:rPr>
-        <w:t>créer un compte pour un nouveau membre du staff</w:t>
+        <w:t>Un Responsable doit pouvoir créer un compte pour un nouveau membre du staff</w:t>
       </w:r>
       <w:r>
         <w:rPr>
@@ -1614,7 +1349,15 @@
           <w:color w:val="000000"/>
           <w:lang w:eastAsia="fr-FR"/>
         </w:rPr>
-        <w:t xml:space="preserve">Le cas est appelé depuis le cas d’utilisation </w:t>
+        <w:t>Au</w:t>
+      </w:r>
+      <w:r>
+        <w:rPr>
+          <w:rFonts w:eastAsia="Times New Roman" w:cstheme="minorHAnsi"/>
+          <w:color w:val="000000"/>
+          <w:lang w:eastAsia="fr-FR"/>
+        </w:rPr>
+        <w:t xml:space="preserve"> cas d’utilisation </w:t>
       </w:r>
       <w:r>
         <w:rPr>
@@ -2130,17 +1873,7 @@
           <w:color w:val="000000"/>
           <w:lang w:eastAsia="fr-FR"/>
         </w:rPr>
-        <w:t>3.</w:t>
-      </w:r>
-      <w:r>
-        <w:rPr>
-          <w:rFonts w:eastAsia="Times New Roman" w:cstheme="minorHAnsi"/>
-          <w:b/>
-          <w:bCs/>
-          <w:color w:val="000000"/>
-          <w:lang w:eastAsia="fr-FR"/>
-        </w:rPr>
-        <w:t>3</w:t>
+        <w:t>3.3</w:t>
       </w:r>
     </w:p>
     <w:p>
@@ -2199,15 +1932,7 @@
           <w:color w:val="000000"/>
           <w:lang w:eastAsia="fr-FR"/>
         </w:rPr>
-        <w:t>Supprimer</w:t>
-      </w:r>
-      <w:r>
-        <w:rPr>
-          <w:rFonts w:eastAsia="Times New Roman" w:cstheme="minorHAnsi"/>
-          <w:color w:val="000000"/>
-          <w:lang w:eastAsia="fr-FR"/>
-        </w:rPr>
-        <w:t xml:space="preserve"> un compte</w:t>
+        <w:t>Supprimer un compte</w:t>
       </w:r>
       <w:r>
         <w:rPr>
@@ -2299,15 +2024,7 @@
           <w:color w:val="000000"/>
           <w:lang w:eastAsia="fr-FR"/>
         </w:rPr>
-        <w:t xml:space="preserve">Un Responsable doit pouvoir </w:t>
-      </w:r>
-      <w:r>
-        <w:rPr>
-          <w:rFonts w:eastAsia="Times New Roman" w:cstheme="minorHAnsi"/>
-          <w:color w:val="000000"/>
-          <w:lang w:eastAsia="fr-FR"/>
-        </w:rPr>
-        <w:t>supprimer le compte d’un ancien membre du staff</w:t>
+        <w:t>Un Responsable doit pouvoir supprimer le compte d’un ancien membre du staff</w:t>
       </w:r>
       <w:r>
         <w:rPr>
@@ -2448,7 +2165,15 @@
           <w:color w:val="000000"/>
           <w:lang w:eastAsia="fr-FR"/>
         </w:rPr>
-        <w:t xml:space="preserve">Le cas est appelé depuis le cas d’utilisation </w:t>
+        <w:t xml:space="preserve">Au </w:t>
+      </w:r>
+      <w:r>
+        <w:rPr>
+          <w:rFonts w:eastAsia="Times New Roman" w:cstheme="minorHAnsi"/>
+          <w:color w:val="000000"/>
+          <w:lang w:eastAsia="fr-FR"/>
+        </w:rPr>
+        <w:t xml:space="preserve">cas d’utilisation </w:t>
       </w:r>
       <w:r>
         <w:rPr>
@@ -2580,15 +2305,7 @@
           <w:color w:val="000000"/>
           <w:lang w:eastAsia="fr-FR"/>
         </w:rPr>
-        <w:t xml:space="preserve">affiche une page contenant </w:t>
-      </w:r>
-      <w:r>
-        <w:rPr>
-          <w:rFonts w:eastAsia="Times New Roman" w:cstheme="minorHAnsi"/>
-          <w:color w:val="000000"/>
-          <w:lang w:eastAsia="fr-FR"/>
-        </w:rPr>
-        <w:t>les informations du compte à supprimer</w:t>
+        <w:t>affiche une page contenant les informations du compte à supprimer</w:t>
       </w:r>
     </w:p>
     <w:p>
@@ -2915,17 +2632,7 @@
           <w:color w:val="000000"/>
           <w:lang w:eastAsia="fr-FR"/>
         </w:rPr>
-        <w:t>3.</w:t>
-      </w:r>
-      <w:r>
-        <w:rPr>
-          <w:rFonts w:eastAsia="Times New Roman" w:cstheme="minorHAnsi"/>
-          <w:b/>
-          <w:bCs/>
-          <w:color w:val="000000"/>
-          <w:lang w:eastAsia="fr-FR"/>
-        </w:rPr>
-        <w:t>4</w:t>
+        <w:t>3.4</w:t>
       </w:r>
     </w:p>
     <w:p>
@@ -2984,15 +2691,7 @@
           <w:color w:val="000000"/>
           <w:lang w:eastAsia="fr-FR"/>
         </w:rPr>
-        <w:t>Modifier</w:t>
-      </w:r>
-      <w:r>
-        <w:rPr>
-          <w:rFonts w:eastAsia="Times New Roman" w:cstheme="minorHAnsi"/>
-          <w:color w:val="000000"/>
-          <w:lang w:eastAsia="fr-FR"/>
-        </w:rPr>
-        <w:t xml:space="preserve"> un compte</w:t>
+        <w:t>Modifier un compte</w:t>
       </w:r>
       <w:r>
         <w:rPr>
@@ -3084,15 +2783,7 @@
           <w:color w:val="000000"/>
           <w:lang w:eastAsia="fr-FR"/>
         </w:rPr>
-        <w:t xml:space="preserve">Un Responsable doit pouvoir </w:t>
-      </w:r>
-      <w:r>
-        <w:rPr>
-          <w:rFonts w:eastAsia="Times New Roman" w:cstheme="minorHAnsi"/>
-          <w:color w:val="000000"/>
-          <w:lang w:eastAsia="fr-FR"/>
-        </w:rPr>
-        <w:t>modifier les informations d’un compte existant</w:t>
+        <w:t>Un Responsable doit pouvoir modifier les informations d’un compte existant</w:t>
       </w:r>
       <w:r>
         <w:rPr>
@@ -3233,7 +2924,17 @@
           <w:color w:val="000000"/>
           <w:lang w:eastAsia="fr-FR"/>
         </w:rPr>
-        <w:t xml:space="preserve">Le cas est appelé depuis le cas d’utilisation </w:t>
+        <w:t>Au cas</w:t>
+      </w:r>
+      <w:bookmarkStart w:id="0" w:name="_GoBack"/>
+      <w:bookmarkEnd w:id="0"/>
+      <w:r>
+        <w:rPr>
+          <w:rFonts w:eastAsia="Times New Roman" w:cstheme="minorHAnsi"/>
+          <w:color w:val="000000"/>
+          <w:lang w:eastAsia="fr-FR"/>
+        </w:rPr>
+        <w:t xml:space="preserve"> d’utilisation </w:t>
       </w:r>
       <w:r>
         <w:rPr>
@@ -3365,15 +3066,7 @@
           <w:color w:val="000000"/>
           <w:lang w:eastAsia="fr-FR"/>
         </w:rPr>
-        <w:t xml:space="preserve">affiche une page contenant </w:t>
-      </w:r>
-      <w:r>
-        <w:rPr>
-          <w:rFonts w:eastAsia="Times New Roman" w:cstheme="minorHAnsi"/>
-          <w:color w:val="000000"/>
-          <w:lang w:eastAsia="fr-FR"/>
-        </w:rPr>
-        <w:t>un formulaire des informations à modifier</w:t>
+        <w:t>affiche une page contenant un formulaire des informations à modifier</w:t>
       </w:r>
     </w:p>
     <w:p>
@@ -3406,15 +3099,7 @@
           <w:color w:val="000000"/>
           <w:lang w:eastAsia="fr-FR"/>
         </w:rPr>
-        <w:t xml:space="preserve"> </w:t>
-      </w:r>
-      <w:r>
-        <w:rPr>
-          <w:rFonts w:eastAsia="Times New Roman" w:cstheme="minorHAnsi"/>
-          <w:color w:val="000000"/>
-          <w:lang w:eastAsia="fr-FR"/>
-        </w:rPr>
-        <w:t>complète le formulaire et le valide</w:t>
+        <w:t xml:space="preserve"> complète le formulaire et le valide</w:t>
       </w:r>
     </w:p>
     <w:p>
@@ -3662,8 +3347,6 @@
         </w:rPr>
         <w:t xml:space="preserve"> avec les anciennes informations. Un mail peut être envoyé à l’adresse liée au compte pour notifier des changements effectués.</w:t>
       </w:r>
-      <w:bookmarkStart w:id="0" w:name="_GoBack"/>
-      <w:bookmarkEnd w:id="0"/>
     </w:p>
     <w:p>
       <w:pPr>
@@ -3724,17 +3407,7 @@
           <w:color w:val="000000"/>
           <w:lang w:eastAsia="fr-FR"/>
         </w:rPr>
-        <w:t>3</w:t>
-      </w:r>
-      <w:r>
-        <w:rPr>
-          <w:rFonts w:eastAsia="Times New Roman" w:cstheme="minorHAnsi"/>
-          <w:b/>
-          <w:bCs/>
-          <w:color w:val="000000"/>
-          <w:lang w:eastAsia="fr-FR"/>
-        </w:rPr>
-        <w:t>.</w:t>
+        <w:t>3.</w:t>
       </w:r>
       <w:r>
         <w:rPr>
@@ -3956,23 +3629,7 @@
           <w:color w:val="000000"/>
           <w:lang w:eastAsia="fr-FR"/>
         </w:rPr>
-        <w:t>02/05/2019 (</w:t>
-      </w:r>
-      <w:r>
-        <w:rPr>
-          <w:rFonts w:eastAsia="Times New Roman" w:cstheme="minorHAnsi"/>
-          <w:color w:val="000000"/>
-          <w:lang w:eastAsia="fr-FR"/>
-        </w:rPr>
-        <w:t>Première</w:t>
-      </w:r>
-      <w:r>
-        <w:rPr>
-          <w:rFonts w:eastAsia="Times New Roman" w:cstheme="minorHAnsi"/>
-          <w:color w:val="000000"/>
-          <w:lang w:eastAsia="fr-FR"/>
-        </w:rPr>
-        <w:t xml:space="preserve"> rédaction)</w:t>
+        <w:t>02/05/2019 (Première rédaction)</w:t>
       </w:r>
     </w:p>
     <w:p>
@@ -4395,31 +4052,7 @@
         <w:rPr>
           <w:rFonts w:cstheme="minorHAnsi"/>
         </w:rPr>
-        <w:t xml:space="preserve"> à l’étape </w:t>
-      </w:r>
-      <w:r>
-        <w:rPr>
-          <w:rFonts w:cstheme="minorHAnsi"/>
-        </w:rPr>
-        <w:t>2</w:t>
-      </w:r>
-      <w:r>
-        <w:rPr>
-          <w:rFonts w:cstheme="minorHAnsi"/>
-        </w:rPr>
-        <w:t xml:space="preserve"> sur décision d</w:t>
-      </w:r>
-      <w:r>
-        <w:rPr>
-          <w:rFonts w:cstheme="minorHAnsi"/>
-        </w:rPr>
-        <w:t>e</w:t>
-      </w:r>
-      <w:r>
-        <w:rPr>
-          <w:rFonts w:cstheme="minorHAnsi"/>
-        </w:rPr>
-        <w:t xml:space="preserve"> l’utilisateur ;</w:t>
+        <w:t xml:space="preserve"> à l’étape 2 sur décision de l’utilisateur ;</w:t>
       </w:r>
       <w:r>
         <w:rPr>
@@ -5032,15 +4665,7 @@
           <w:color w:val="000000"/>
           <w:lang w:eastAsia="fr-FR"/>
         </w:rPr>
-        <w:t xml:space="preserve">affiche la page de </w:t>
-      </w:r>
-      <w:r>
-        <w:rPr>
-          <w:rFonts w:eastAsia="Times New Roman" w:cstheme="minorHAnsi"/>
-          <w:color w:val="000000"/>
-          <w:lang w:eastAsia="fr-FR"/>
-        </w:rPr>
-        <w:t>récupération</w:t>
+        <w:t>affiche la page de récupération</w:t>
       </w:r>
     </w:p>
     <w:p>
@@ -5260,23 +4885,7 @@
           <w:color w:val="000000"/>
           <w:lang w:eastAsia="fr-FR"/>
         </w:rPr>
-        <w:t xml:space="preserve">3. </w:t>
-      </w:r>
-      <w:r>
-        <w:rPr>
-          <w:rFonts w:eastAsia="Times New Roman" w:cstheme="minorHAnsi"/>
-          <w:color w:val="000000"/>
-          <w:lang w:eastAsia="fr-FR"/>
-        </w:rPr>
-        <w:t>L’adresse mail n’est liée à aucun compte</w:t>
-      </w:r>
-      <w:r>
-        <w:rPr>
-          <w:rFonts w:eastAsia="Times New Roman" w:cstheme="minorHAnsi"/>
-          <w:color w:val="000000"/>
-          <w:lang w:eastAsia="fr-FR"/>
-        </w:rPr>
-        <w:t xml:space="preserve">. </w:t>
+        <w:t xml:space="preserve">3. L’adresse mail n’est liée à aucun compte. </w:t>
       </w:r>
       <w:r>
         <w:rPr>
@@ -5382,13 +4991,7 @@
         <w:rPr>
           <w:rFonts w:cstheme="minorHAnsi"/>
         </w:rPr>
-        <w:t xml:space="preserve">L’utilisateur </w:t>
-      </w:r>
-      <w:r>
-        <w:rPr>
-          <w:rFonts w:cstheme="minorHAnsi"/>
-        </w:rPr>
-        <w:t>a reçu un mail contenant ses informations de connexion</w:t>
+        <w:t>L’utilisateur a reçu un mail contenant ses informations de connexion</w:t>
       </w:r>
     </w:p>
     <w:p>
@@ -7973,7 +7576,7 @@
 </file>
 
 <file path=customXml/itemProps1.xml><?xml version="1.0" encoding="utf-8"?>
-<ds:datastoreItem xmlns:ds="http://schemas.openxmlformats.org/officeDocument/2006/customXml" ds:itemID="{FA96AF0B-3D8B-4FAC-B6A0-C4901B60BC1F}">
+<ds:datastoreItem xmlns:ds="http://schemas.openxmlformats.org/officeDocument/2006/customXml" ds:itemID="{C461C052-3125-4B96-8ADB-A4429C24DAFA}">
   <ds:schemaRefs>
     <ds:schemaRef ds:uri="http://schemas.openxmlformats.org/officeDocument/2006/bibliography"/>
   </ds:schemaRefs>

</xml_diff>